<commit_message>
calculating time for profile
</commit_message>
<xml_diff>
--- a/src/main/resources/template/BIDV_Template.docx
+++ b/src/main/resources/template/BIDV_Template.docx
@@ -129,13 +129,23 @@
               </w:rPr>
               <w:t xml:space="preserve">                        </w:t>
             </w:r>
-            <w:r>
-              <w:rPr>
-                <w:rFonts w:ascii="Times New Roman" w:hAnsi="Times New Roman" w:cs="Times New Roman"/>
-                <w:b/>
-                <w:bCs/>
-              </w:rPr>
-              <w:t>VÀ  PHÁT TRIỂN VIỆT NAM</w:t>
+            <w:proofErr w:type="gramStart"/>
+            <w:r>
+              <w:rPr>
+                <w:rFonts w:ascii="Times New Roman" w:hAnsi="Times New Roman" w:cs="Times New Roman"/>
+                <w:b/>
+                <w:bCs/>
+              </w:rPr>
+              <w:t>VÀ  PHÁT</w:t>
+            </w:r>
+            <w:proofErr w:type="gramEnd"/>
+            <w:r>
+              <w:rPr>
+                <w:rFonts w:ascii="Times New Roman" w:hAnsi="Times New Roman" w:cs="Times New Roman"/>
+                <w:b/>
+                <w:bCs/>
+              </w:rPr>
+              <w:t xml:space="preserve"> TRIỂN VIỆT NAM</w:t>
             </w:r>
           </w:p>
           <w:p>
@@ -2135,174 +2145,70 @@
             </w:pPr>
           </w:p>
         </w:tc>
-        <w:sdt>
-          <w:sdtPr>
-            <w:rPr>
-              <w:rFonts w:ascii="Times New Roman" w:hAnsi="Times New Roman" w:cs="Times New Roman"/>
-              <w:sz w:val="24"/>
-              <w:szCs w:val="24"/>
-            </w:rPr>
-            <w:id w:val="-1749187325"/>
-            <w14:checkbox>
-              <w14:checked w14:val="0"/>
-              <w14:checkedState w14:val="2612" w14:font="MS Gothic"/>
-              <w14:uncheckedState w14:val="2610" w14:font="MS Gothic"/>
-            </w14:checkbox>
-          </w:sdtPr>
-          <w:sdtEndPr/>
-          <w:sdtContent>
-            <w:tc>
-              <w:tcPr>
-                <w:tcW w:w="718" w:type="dxa"/>
-                <w:vAlign w:val="center"/>
-              </w:tcPr>
-              <w:p>
-                <w:pPr>
-                  <w:jc w:val="center"/>
-                  <w:rPr>
-                    <w:rFonts w:ascii="Times New Roman" w:hAnsi="Times New Roman" w:cs="Times New Roman"/>
-                    <w:sz w:val="24"/>
-                    <w:szCs w:val="24"/>
-                  </w:rPr>
-                </w:pPr>
-                <w:r>
-                  <w:rPr>
-                    <w:rFonts w:ascii="Segoe UI Symbol" w:eastAsia="MS Gothic" w:hAnsi="Segoe UI Symbol" w:cs="Segoe UI Symbol"/>
-                    <w:sz w:val="24"/>
-                    <w:szCs w:val="24"/>
-                  </w:rPr>
-                  <w:t>☐</w:t>
-                </w:r>
-              </w:p>
-            </w:tc>
-          </w:sdtContent>
-        </w:sdt>
-        <w:sdt>
-          <w:sdtPr>
-            <w:rPr>
-              <w:rFonts w:ascii="Times New Roman" w:hAnsi="Times New Roman" w:cs="Times New Roman"/>
-              <w:sz w:val="24"/>
-              <w:szCs w:val="24"/>
-            </w:rPr>
-            <w:id w:val="-577447719"/>
-            <w14:checkbox>
-              <w14:checked w14:val="0"/>
-              <w14:checkedState w14:val="2612" w14:font="MS Gothic"/>
-              <w14:uncheckedState w14:val="2610" w14:font="MS Gothic"/>
-            </w14:checkbox>
-          </w:sdtPr>
-          <w:sdtEndPr/>
-          <w:sdtContent>
-            <w:tc>
-              <w:tcPr>
-                <w:tcW w:w="898" w:type="dxa"/>
-                <w:vAlign w:val="center"/>
-              </w:tcPr>
-              <w:p>
-                <w:pPr>
-                  <w:jc w:val="center"/>
-                  <w:rPr>
-                    <w:rFonts w:ascii="Times New Roman" w:hAnsi="Times New Roman" w:cs="Times New Roman"/>
-                    <w:sz w:val="24"/>
-                    <w:szCs w:val="24"/>
-                  </w:rPr>
-                </w:pPr>
-                <w:r>
-                  <w:rPr>
-                    <w:rFonts w:ascii="Segoe UI Symbol" w:eastAsia="MS Gothic" w:hAnsi="Segoe UI Symbol" w:cs="Segoe UI Symbol"/>
-                    <w:sz w:val="24"/>
-                    <w:szCs w:val="24"/>
-                  </w:rPr>
-                  <w:t>☐</w:t>
-                </w:r>
-              </w:p>
-            </w:tc>
-          </w:sdtContent>
-        </w:sdt>
-        <w:sdt>
-          <w:sdtPr>
-            <w:rPr>
-              <w:rFonts w:ascii="Times New Roman" w:hAnsi="Times New Roman" w:cs="Times New Roman"/>
-              <w:sz w:val="24"/>
-              <w:szCs w:val="24"/>
-            </w:rPr>
-            <w:id w:val="-118606678"/>
-            <w14:checkbox>
-              <w14:checked w14:val="0"/>
-              <w14:checkedState w14:val="2612" w14:font="MS Gothic"/>
-              <w14:uncheckedState w14:val="2610" w14:font="MS Gothic"/>
-            </w14:checkbox>
-          </w:sdtPr>
-          <w:sdtEndPr/>
-          <w:sdtContent>
-            <w:tc>
-              <w:tcPr>
-                <w:tcW w:w="590" w:type="dxa"/>
-                <w:vAlign w:val="center"/>
-              </w:tcPr>
-              <w:p>
-                <w:pPr>
-                  <w:jc w:val="center"/>
-                  <w:rPr>
-                    <w:rFonts w:ascii="Times New Roman" w:hAnsi="Times New Roman" w:cs="Times New Roman"/>
-                    <w:sz w:val="24"/>
-                    <w:szCs w:val="24"/>
-                  </w:rPr>
-                </w:pPr>
-                <w:r>
-                  <w:rPr>
-                    <w:rFonts w:ascii="Segoe UI Symbol" w:eastAsia="MS Gothic" w:hAnsi="Segoe UI Symbol" w:cs="Segoe UI Symbol"/>
-                    <w:sz w:val="24"/>
-                    <w:szCs w:val="24"/>
-                  </w:rPr>
-                  <w:t>☐</w:t>
-                </w:r>
-              </w:p>
-            </w:tc>
-          </w:sdtContent>
-        </w:sdt>
-        <w:sdt>
-          <w:sdtPr>
-            <w:rPr>
-              <w:rFonts w:ascii="Times New Roman" w:hAnsi="Times New Roman" w:cs="Times New Roman"/>
-              <w:sz w:val="24"/>
-              <w:szCs w:val="24"/>
-            </w:rPr>
-            <w:id w:val="893163494"/>
-            <w14:checkbox>
-              <w14:checked w14:val="0"/>
-              <w14:checkedState w14:val="2612" w14:font="MS Gothic"/>
-              <w14:uncheckedState w14:val="2610" w14:font="MS Gothic"/>
-            </w14:checkbox>
-          </w:sdtPr>
-          <w:sdtEndPr/>
-          <w:sdtContent>
-            <w:tc>
-              <w:tcPr>
-                <w:tcW w:w="765" w:type="dxa"/>
-                <w:vAlign w:val="center"/>
-              </w:tcPr>
-              <w:p>
-                <w:pPr>
-                  <w:jc w:val="center"/>
-                  <w:rPr>
-                    <w:rFonts w:ascii="Times New Roman" w:hAnsi="Times New Roman" w:cs="Times New Roman"/>
-                    <w:sz w:val="24"/>
-                    <w:szCs w:val="24"/>
-                  </w:rPr>
-                </w:pPr>
-                <w:r>
-                  <w:rPr>
-                    <w:rFonts w:ascii="Segoe UI Symbol" w:eastAsia="MS Gothic" w:hAnsi="Segoe UI Symbol" w:cs="Segoe UI Symbol"/>
-                    <w:sz w:val="24"/>
-                    <w:szCs w:val="24"/>
-                  </w:rPr>
-                  <w:t>☐</w:t>
-                </w:r>
-              </w:p>
-            </w:tc>
-          </w:sdtContent>
-        </w:sdt>
+        <w:tc>
+          <w:tcPr>
+            <w:tcW w:w="718" w:type="dxa"/>
+            <w:vAlign w:val="center"/>
+          </w:tcPr>
+          <w:p>
+            <w:pPr>
+              <w:jc w:val="center"/>
+              <w:rPr>
+                <w:rFonts w:ascii="Times New Roman" w:hAnsi="Times New Roman" w:cs="Times New Roman"/>
+                <w:sz w:val="24"/>
+                <w:szCs w:val="24"/>
+              </w:rPr>
+            </w:pPr>
+          </w:p>
+        </w:tc>
+        <w:tc>
+          <w:tcPr>
+            <w:tcW w:w="898" w:type="dxa"/>
+            <w:vAlign w:val="center"/>
+          </w:tcPr>
+          <w:p>
+            <w:pPr>
+              <w:jc w:val="center"/>
+              <w:rPr>
+                <w:rFonts w:ascii="Times New Roman" w:hAnsi="Times New Roman" w:cs="Times New Roman"/>
+                <w:sz w:val="24"/>
+                <w:szCs w:val="24"/>
+              </w:rPr>
+            </w:pPr>
+          </w:p>
+        </w:tc>
+        <w:tc>
+          <w:tcPr>
+            <w:tcW w:w="590" w:type="dxa"/>
+            <w:vAlign w:val="center"/>
+          </w:tcPr>
+          <w:p>
+            <w:pPr>
+              <w:jc w:val="center"/>
+              <w:rPr>
+                <w:rFonts w:ascii="Times New Roman" w:hAnsi="Times New Roman" w:cs="Times New Roman"/>
+                <w:sz w:val="24"/>
+                <w:szCs w:val="24"/>
+              </w:rPr>
+            </w:pPr>
+          </w:p>
+        </w:tc>
+        <w:tc>
+          <w:tcPr>
+            <w:tcW w:w="765" w:type="dxa"/>
+            <w:vAlign w:val="center"/>
+          </w:tcPr>
+          <w:p>
+            <w:pPr>
+              <w:jc w:val="center"/>
+              <w:rPr>
+                <w:rFonts w:ascii="Times New Roman" w:hAnsi="Times New Roman" w:cs="Times New Roman"/>
+                <w:sz w:val="24"/>
+                <w:szCs w:val="24"/>
+              </w:rPr>
+            </w:pPr>
+          </w:p>
+        </w:tc>
       </w:tr>
     </w:tbl>
     <w:p>

</xml_diff>

<commit_message>
update export doc file
</commit_message>
<xml_diff>
--- a/src/main/resources/template/BIDV_Template.docx
+++ b/src/main/resources/template/BIDV_Template.docx
@@ -129,23 +129,13 @@
               </w:rPr>
               <w:t xml:space="preserve">                        </w:t>
             </w:r>
-            <w:proofErr w:type="gramStart"/>
-            <w:r>
-              <w:rPr>
-                <w:rFonts w:ascii="Times New Roman" w:hAnsi="Times New Roman" w:cs="Times New Roman"/>
-                <w:b/>
-                <w:bCs/>
-              </w:rPr>
-              <w:t>VÀ  PHÁT</w:t>
-            </w:r>
-            <w:proofErr w:type="gramEnd"/>
-            <w:r>
-              <w:rPr>
-                <w:rFonts w:ascii="Times New Roman" w:hAnsi="Times New Roman" w:cs="Times New Roman"/>
-                <w:b/>
-                <w:bCs/>
-              </w:rPr>
-              <w:t xml:space="preserve"> TRIỂN VIỆT NAM</w:t>
+            <w:r>
+              <w:rPr>
+                <w:rFonts w:ascii="Times New Roman" w:hAnsi="Times New Roman" w:cs="Times New Roman"/>
+                <w:b/>
+                <w:bCs/>
+              </w:rPr>
+              <w:t>VÀ  PHÁT TRIỂN VIỆT NAM</w:t>
             </w:r>
           </w:p>
           <w:p>
@@ -1906,34 +1896,6 @@
               </w:rPr>
               <w:t xml:space="preserve"> </w:t>
             </w:r>
-            <w:proofErr w:type="spellStart"/>
-            <w:r>
-              <w:rPr>
-                <w:rFonts w:ascii="Times New Roman" w:hAnsi="Times New Roman" w:cs="Times New Roman"/>
-                <w:sz w:val="24"/>
-                <w:szCs w:val="24"/>
-              </w:rPr>
-              <w:t>vay</w:t>
-            </w:r>
-            <w:proofErr w:type="spellEnd"/>
-            <w:r>
-              <w:rPr>
-                <w:rFonts w:ascii="Times New Roman" w:hAnsi="Times New Roman" w:cs="Times New Roman"/>
-                <w:sz w:val="24"/>
-                <w:szCs w:val="24"/>
-              </w:rPr>
-              <w:t xml:space="preserve"> </w:t>
-            </w:r>
-            <w:proofErr w:type="spellStart"/>
-            <w:r>
-              <w:rPr>
-                <w:rFonts w:ascii="Times New Roman" w:hAnsi="Times New Roman" w:cs="Times New Roman"/>
-                <w:sz w:val="24"/>
-                <w:szCs w:val="24"/>
-              </w:rPr>
-              <w:t>vốn</w:t>
-            </w:r>
-            <w:proofErr w:type="spellEnd"/>
           </w:p>
         </w:tc>
       </w:tr>

</xml_diff>